<commit_message>
references to be edited
</commit_message>
<xml_diff>
--- a/documentation/References.docx
+++ b/documentation/References.docx
@@ -1,11 +1,11 @@
 
 <file path=word/document.xml><?xml version="1.0" encoding="utf-8"?>
-<w:document xmlns:wpc="http://schemas.microsoft.com/office/word/2010/wordprocessingCanvas" xmlns:mc="http://schemas.openxmlformats.org/markup-compatibility/2006" xmlns:o="urn:schemas-microsoft-com:office:office" xmlns:r="http://schemas.openxmlformats.org/officeDocument/2006/relationships" xmlns:m="http://schemas.openxmlformats.org/officeDocument/2006/math" xmlns:v="urn:schemas-microsoft-com:vml" xmlns:wp14="http://schemas.microsoft.com/office/word/2010/wordprocessingDrawing" xmlns:wp="http://schemas.openxmlformats.org/drawingml/2006/wordprocessingDrawing" xmlns:w10="urn:schemas-microsoft-com:office:word" xmlns:w="http://schemas.openxmlformats.org/wordprocessingml/2006/main" xmlns:w14="http://schemas.microsoft.com/office/word/2010/wordml" xmlns:w15="http://schemas.microsoft.com/office/word/2012/wordml" xmlns:wpg="http://schemas.microsoft.com/office/word/2010/wordprocessingGroup" xmlns:wpi="http://schemas.microsoft.com/office/word/2010/wordprocessingInk" xmlns:wne="http://schemas.microsoft.com/office/word/2006/wordml" xmlns:wps="http://schemas.microsoft.com/office/word/2010/wordprocessingShape" mc:Ignorable="w14 w15 wp14">
+<w:document xmlns:wpc="http://schemas.microsoft.com/office/word/2010/wordprocessingCanvas" xmlns:cx="http://schemas.microsoft.com/office/drawing/2014/chartex" xmlns:cx1="http://schemas.microsoft.com/office/drawing/2015/9/8/chartex" xmlns:mc="http://schemas.openxmlformats.org/markup-compatibility/2006" xmlns:o="urn:schemas-microsoft-com:office:office" xmlns:r="http://schemas.openxmlformats.org/officeDocument/2006/relationships" xmlns:m="http://schemas.openxmlformats.org/officeDocument/2006/math" xmlns:v="urn:schemas-microsoft-com:vml" xmlns:wp14="http://schemas.microsoft.com/office/word/2010/wordprocessingDrawing" xmlns:wp="http://schemas.openxmlformats.org/drawingml/2006/wordprocessingDrawing" xmlns:w10="urn:schemas-microsoft-com:office:word" xmlns:w="http://schemas.openxmlformats.org/wordprocessingml/2006/main" xmlns:w14="http://schemas.microsoft.com/office/word/2010/wordml" xmlns:w15="http://schemas.microsoft.com/office/word/2012/wordml" xmlns:w16se="http://schemas.microsoft.com/office/word/2015/wordml/symex" xmlns:wpg="http://schemas.microsoft.com/office/word/2010/wordprocessingGroup" xmlns:wpi="http://schemas.microsoft.com/office/word/2010/wordprocessingInk" xmlns:wne="http://schemas.microsoft.com/office/word/2006/wordml" xmlns:wps="http://schemas.microsoft.com/office/word/2010/wordprocessingShape" mc:Ignorable="w14 w15 w16se wp14">
   <w:body>
     <w:sdt>
       <w:sdtPr>
         <w:rPr>
-          <w:rFonts w:ascii="Arial" w:hAnsi="Arial" w:cs="Arial"/>
+          <w:rFonts w:ascii="Arial" w:eastAsiaTheme="minorHAnsi" w:hAnsi="Arial" w:cs="Arial"/>
           <w:color w:val="auto"/>
           <w:sz w:val="22"/>
           <w:szCs w:val="22"/>
@@ -16,11 +16,7 @@
           <w:docPartUnique/>
         </w:docPartObj>
       </w:sdtPr>
-      <w:sdtEndPr>
-        <w:rPr>
-          <w:rFonts w:eastAsiaTheme="minorHAnsi"/>
-        </w:rPr>
-      </w:sdtEndPr>
+      <w:sdtEndPr/>
       <w:sdtContent>
         <w:p>
           <w:pPr>
@@ -53,44 +49,44 @@
             <w:id w:val="-573587230"/>
             <w:bibliography/>
           </w:sdtPr>
+          <w:sdtEndPr/>
           <w:sdtContent>
             <w:p>
               <w:pPr>
                 <w:pStyle w:val="Bibliography"/>
                 <w:ind w:left="720" w:hanging="720"/>
                 <w:rPr>
+                  <w:noProof/>
+                  <w:sz w:val="24"/>
+                  <w:szCs w:val="24"/>
+                </w:rPr>
+              </w:pPr>
+              <w:r>
+                <w:rPr>
                   <w:rFonts w:ascii="Arial" w:hAnsi="Arial" w:cs="Arial"/>
-                  <w:noProof/>
-                </w:rPr>
-              </w:pPr>
+                </w:rPr>
+                <w:fldChar w:fldCharType="begin"/>
+              </w:r>
               <w:r>
                 <w:rPr>
                   <w:rFonts w:ascii="Arial" w:hAnsi="Arial" w:cs="Arial"/>
                 </w:rPr>
-                <w:fldChar w:fldCharType="begin"/>
+                <w:instrText xml:space="preserve"> BIBLIOGRAPHY </w:instrText>
               </w:r>
               <w:r>
                 <w:rPr>
                   <w:rFonts w:ascii="Arial" w:hAnsi="Arial" w:cs="Arial"/>
                 </w:rPr>
-                <w:instrText xml:space="preserve"> BIBLIOGRAPHY </w:instrText>
-              </w:r>
-              <w:r>
-                <w:rPr>
-                  <w:rFonts w:ascii="Arial" w:hAnsi="Arial" w:cs="Arial"/>
-                </w:rPr>
                 <w:fldChar w:fldCharType="separate"/>
               </w:r>
               <w:r>
                 <w:rPr>
-                  <w:rFonts w:ascii="Arial" w:hAnsi="Arial" w:cs="Arial"/>
-                  <w:noProof/>
-                </w:rPr>
-                <w:t xml:space="preserve">Belshe, M. et. al. (2015, May). </w:t>
-              </w:r>
-              <w:r>
-                <w:rPr>
-                  <w:rFonts w:ascii="Arial" w:hAnsi="Arial" w:cs="Arial"/>
+                  <w:noProof/>
+                </w:rPr>
+                <w:t xml:space="preserve">Belshe, M. (2015, May). </w:t>
+              </w:r>
+              <w:r>
+                <w:rPr>
                   <w:i/>
                   <w:iCs/>
                   <w:noProof/>
@@ -99,7 +95,6 @@
               </w:r>
               <w:r>
                 <w:rPr>
-                  <w:rFonts w:ascii="Arial" w:hAnsi="Arial" w:cs="Arial"/>
                   <w:noProof/>
                 </w:rPr>
                 <w:t xml:space="preserve"> Retrieved February 16, 2018, from https://tools.ietf.org/html/rfc7540.html</w:t>
@@ -110,20 +105,17 @@
                 <w:pStyle w:val="Bibliography"/>
                 <w:ind w:left="720" w:hanging="720"/>
                 <w:rPr>
-                  <w:rFonts w:ascii="Arial" w:hAnsi="Arial" w:cs="Arial"/>
                   <w:noProof/>
                 </w:rPr>
               </w:pPr>
               <w:r>
                 <w:rPr>
-                  <w:rFonts w:ascii="Arial" w:hAnsi="Arial" w:cs="Arial"/>
-                  <w:noProof/>
-                </w:rPr>
-                <w:t xml:space="preserve">Berners-Lee, T. et. al. (1996, May). </w:t>
-              </w:r>
-              <w:r>
-                <w:rPr>
-                  <w:rFonts w:ascii="Arial" w:hAnsi="Arial" w:cs="Arial"/>
+                  <w:noProof/>
+                </w:rPr>
+                <w:t xml:space="preserve">Berners-Lee, T. (1996, May). </w:t>
+              </w:r>
+              <w:r>
+                <w:rPr>
                   <w:i/>
                   <w:iCs/>
                   <w:noProof/>
@@ -132,19 +124,9 @@
               </w:r>
               <w:r>
                 <w:rPr>
-                  <w:rFonts w:ascii="Arial" w:hAnsi="Arial" w:cs="Arial"/>
-                  <w:noProof/>
-                </w:rPr>
-                <w:t xml:space="preserve"> Retrieved February 16, 2018, from https://tools.iet</w:t>
-              </w:r>
-              <w:bookmarkStart w:id="0" w:name="_GoBack"/>
-              <w:bookmarkEnd w:id="0"/>
-              <w:r>
-                <w:rPr>
-                  <w:rFonts w:ascii="Arial" w:hAnsi="Arial" w:cs="Arial"/>
-                  <w:noProof/>
-                </w:rPr>
-                <w:t>f.org/html/rfc1945</w:t>
+                  <w:noProof/>
+                </w:rPr>
+                <w:t xml:space="preserve"> Retrieved February 16, 2018, from https://tools.ietf.org/html/rfc1945</w:t>
               </w:r>
             </w:p>
             <w:p>
@@ -152,20 +134,17 @@
                 <w:pStyle w:val="Bibliography"/>
                 <w:ind w:left="720" w:hanging="720"/>
                 <w:rPr>
-                  <w:rFonts w:ascii="Arial" w:hAnsi="Arial" w:cs="Arial"/>
                   <w:noProof/>
                 </w:rPr>
               </w:pPr>
               <w:r>
                 <w:rPr>
-                  <w:rFonts w:ascii="Arial" w:hAnsi="Arial" w:cs="Arial"/>
-                  <w:noProof/>
-                </w:rPr>
-                <w:t xml:space="preserve">Berners-Lee, T. et.al. (1999, June). </w:t>
-              </w:r>
-              <w:r>
-                <w:rPr>
-                  <w:rFonts w:ascii="Arial" w:hAnsi="Arial" w:cs="Arial"/>
+                  <w:noProof/>
+                </w:rPr>
+                <w:t xml:space="preserve">Berners-Lee, T., Fielding, R., Irvine, U., Mogul, J., &amp; Fystyk, H. (1999, June). </w:t>
+              </w:r>
+              <w:r>
+                <w:rPr>
                   <w:i/>
                   <w:iCs/>
                   <w:noProof/>
@@ -174,7 +153,6 @@
               </w:r>
               <w:r>
                 <w:rPr>
-                  <w:rFonts w:ascii="Arial" w:hAnsi="Arial" w:cs="Arial"/>
                   <w:noProof/>
                 </w:rPr>
                 <w:t xml:space="preserve"> Retrieved February 26, 2018, from https://tools.ietf.org/html/rfc2616#section-11</w:t>
@@ -185,20 +163,17 @@
                 <w:pStyle w:val="Bibliography"/>
                 <w:ind w:left="720" w:hanging="720"/>
                 <w:rPr>
-                  <w:rFonts w:ascii="Arial" w:hAnsi="Arial" w:cs="Arial"/>
                   <w:noProof/>
                 </w:rPr>
               </w:pPr>
               <w:r>
                 <w:rPr>
-                  <w:rFonts w:ascii="Arial" w:hAnsi="Arial" w:cs="Arial"/>
                   <w:noProof/>
                 </w:rPr>
                 <w:t xml:space="preserve">Bonfim, K. (2016, May 31). </w:t>
               </w:r>
               <w:r>
                 <w:rPr>
-                  <w:rFonts w:ascii="Arial" w:hAnsi="Arial" w:cs="Arial"/>
                   <w:i/>
                   <w:iCs/>
                   <w:noProof/>
@@ -207,7 +182,6 @@
               </w:r>
               <w:r>
                 <w:rPr>
-                  <w:rFonts w:ascii="Arial" w:hAnsi="Arial" w:cs="Arial"/>
                   <w:noProof/>
                 </w:rPr>
                 <w:t xml:space="preserve"> Retrieved February 18, 2018, from https://startae.com/blog/improve-your-development-workflow-using-html-preprocessors/</w:t>
@@ -218,20 +192,17 @@
                 <w:pStyle w:val="Bibliography"/>
                 <w:ind w:left="720" w:hanging="720"/>
                 <w:rPr>
-                  <w:rFonts w:ascii="Arial" w:hAnsi="Arial" w:cs="Arial"/>
                   <w:noProof/>
                 </w:rPr>
               </w:pPr>
               <w:r>
                 <w:rPr>
-                  <w:rFonts w:ascii="Arial" w:hAnsi="Arial" w:cs="Arial"/>
-                  <w:noProof/>
-                </w:rPr>
-                <w:t xml:space="preserve">Fielding, R. et. al. (2014, June). </w:t>
-              </w:r>
-              <w:r>
-                <w:rPr>
-                  <w:rFonts w:ascii="Arial" w:hAnsi="Arial" w:cs="Arial"/>
+                  <w:noProof/>
+                </w:rPr>
+                <w:t xml:space="preserve">Fielding, R., Lafon, Y. E., &amp; Reschke, J. E. (2014, June). </w:t>
+              </w:r>
+              <w:r>
+                <w:rPr>
                   <w:i/>
                   <w:iCs/>
                   <w:noProof/>
@@ -240,7 +211,6 @@
               </w:r>
               <w:r>
                 <w:rPr>
-                  <w:rFonts w:ascii="Arial" w:hAnsi="Arial" w:cs="Arial"/>
                   <w:noProof/>
                 </w:rPr>
                 <w:t xml:space="preserve"> Retrieved February 24, 2018, from https://tools.ietf.org/html/rfc7233</w:t>
@@ -251,20 +221,17 @@
                 <w:pStyle w:val="Bibliography"/>
                 <w:ind w:left="720" w:hanging="720"/>
                 <w:rPr>
-                  <w:rFonts w:ascii="Arial" w:hAnsi="Arial" w:cs="Arial"/>
                   <w:noProof/>
                 </w:rPr>
               </w:pPr>
               <w:r>
                 <w:rPr>
-                  <w:rFonts w:ascii="Arial" w:hAnsi="Arial" w:cs="Arial"/>
                   <w:noProof/>
                 </w:rPr>
                 <w:t xml:space="preserve">Guruprasad, S. (2016, February 17). </w:t>
               </w:r>
               <w:r>
                 <w:rPr>
-                  <w:rFonts w:ascii="Arial" w:hAnsi="Arial" w:cs="Arial"/>
                   <w:i/>
                   <w:iCs/>
                   <w:noProof/>
@@ -273,7 +240,6 @@
               </w:r>
               <w:r>
                 <w:rPr>
-                  <w:rFonts w:ascii="Arial" w:hAnsi="Arial" w:cs="Arial"/>
                   <w:noProof/>
                 </w:rPr>
                 <w:t xml:space="preserve"> Retrieved February 18, 2018, from https://www.sitepoint.com/jade-tutorial-for-beginners/</w:t>
@@ -284,20 +250,17 @@
                 <w:pStyle w:val="Bibliography"/>
                 <w:ind w:left="720" w:hanging="720"/>
                 <w:rPr>
-                  <w:rFonts w:ascii="Arial" w:hAnsi="Arial" w:cs="Arial"/>
                   <w:noProof/>
                 </w:rPr>
               </w:pPr>
               <w:r>
                 <w:rPr>
-                  <w:rFonts w:ascii="Arial" w:hAnsi="Arial" w:cs="Arial"/>
                   <w:noProof/>
                 </w:rPr>
                 <w:t xml:space="preserve">Howe, S. (n.d.). </w:t>
               </w:r>
               <w:r>
                 <w:rPr>
-                  <w:rFonts w:ascii="Arial" w:hAnsi="Arial" w:cs="Arial"/>
                   <w:i/>
                   <w:iCs/>
                   <w:noProof/>
@@ -306,7 +269,6 @@
               </w:r>
               <w:r>
                 <w:rPr>
-                  <w:rFonts w:ascii="Arial" w:hAnsi="Arial" w:cs="Arial"/>
                   <w:noProof/>
                 </w:rPr>
                 <w:t xml:space="preserve"> Retrieved February 17, 2018, from https://learn.shayhowe.com/advanced-html-css/preprocessors/</w:t>
@@ -317,20 +279,17 @@
                 <w:pStyle w:val="Bibliography"/>
                 <w:ind w:left="720" w:hanging="720"/>
                 <w:rPr>
-                  <w:rFonts w:ascii="Arial" w:hAnsi="Arial" w:cs="Arial"/>
                   <w:noProof/>
                 </w:rPr>
               </w:pPr>
               <w:r>
                 <w:rPr>
-                  <w:rFonts w:ascii="Arial" w:hAnsi="Arial" w:cs="Arial"/>
                   <w:noProof/>
                 </w:rPr>
                 <w:t xml:space="preserve">Matt. (n.d.). </w:t>
               </w:r>
               <w:r>
                 <w:rPr>
-                  <w:rFonts w:ascii="Arial" w:hAnsi="Arial" w:cs="Arial"/>
                   <w:i/>
                   <w:iCs/>
                   <w:noProof/>
@@ -339,7 +298,6 @@
               </w:r>
               <w:r>
                 <w:rPr>
-                  <w:rFonts w:ascii="Arial" w:hAnsi="Arial" w:cs="Arial"/>
                   <w:noProof/>
                 </w:rPr>
                 <w:t xml:space="preserve"> Retrieved February 17, 2018, from http://fluent.software/a-beginners-guide-to-csshtml-preprocessors/</w:t>
@@ -350,20 +308,17 @@
                 <w:pStyle w:val="Bibliography"/>
                 <w:ind w:left="720" w:hanging="720"/>
                 <w:rPr>
-                  <w:rFonts w:ascii="Arial" w:hAnsi="Arial" w:cs="Arial"/>
                   <w:noProof/>
                 </w:rPr>
               </w:pPr>
               <w:r>
                 <w:rPr>
-                  <w:rFonts w:ascii="Arial" w:hAnsi="Arial" w:cs="Arial"/>
                   <w:noProof/>
                 </w:rPr>
                 <w:t xml:space="preserve">Mills, C. (2018, January 26). </w:t>
               </w:r>
               <w:r>
                 <w:rPr>
-                  <w:rFonts w:ascii="Arial" w:hAnsi="Arial" w:cs="Arial"/>
                   <w:i/>
                   <w:iCs/>
                   <w:noProof/>
@@ -372,7 +327,6 @@
               </w:r>
               <w:r>
                 <w:rPr>
-                  <w:rFonts w:ascii="Arial" w:hAnsi="Arial" w:cs="Arial"/>
                   <w:noProof/>
                 </w:rPr>
                 <w:t xml:space="preserve"> Retrieved February 26, 2018, from https://developer.mozilla.org/en-US/docs/Web/HTTP/Authentication</w:t>
@@ -383,20 +337,17 @@
                 <w:pStyle w:val="Bibliography"/>
                 <w:ind w:left="720" w:hanging="720"/>
                 <w:rPr>
-                  <w:rFonts w:ascii="Arial" w:hAnsi="Arial" w:cs="Arial"/>
                   <w:noProof/>
                 </w:rPr>
               </w:pPr>
               <w:r>
                 <w:rPr>
-                  <w:rFonts w:ascii="Arial" w:hAnsi="Arial" w:cs="Arial"/>
                   <w:noProof/>
                 </w:rPr>
                 <w:t xml:space="preserve">Neumatrix. (n.d.). </w:t>
               </w:r>
               <w:r>
                 <w:rPr>
-                  <w:rFonts w:ascii="Arial" w:hAnsi="Arial" w:cs="Arial"/>
                   <w:i/>
                   <w:iCs/>
                   <w:noProof/>
@@ -405,7 +356,6 @@
               </w:r>
               <w:r>
                 <w:rPr>
-                  <w:rFonts w:ascii="Arial" w:hAnsi="Arial" w:cs="Arial"/>
                   <w:noProof/>
                 </w:rPr>
                 <w:t xml:space="preserve"> Retrieved February 26, 2018, from https://www.httpwatch.com/httpgallery/authentication/</w:t>
@@ -416,20 +366,17 @@
                 <w:pStyle w:val="Bibliography"/>
                 <w:ind w:left="720" w:hanging="720"/>
                 <w:rPr>
-                  <w:rFonts w:ascii="Arial" w:hAnsi="Arial" w:cs="Arial"/>
                   <w:noProof/>
                 </w:rPr>
               </w:pPr>
               <w:r>
                 <w:rPr>
-                  <w:rFonts w:ascii="Arial" w:hAnsi="Arial" w:cs="Arial"/>
                   <w:noProof/>
                 </w:rPr>
                 <w:t xml:space="preserve">Ramsey, B. (2008, May 5). </w:t>
               </w:r>
               <w:r>
                 <w:rPr>
-                  <w:rFonts w:ascii="Arial" w:hAnsi="Arial" w:cs="Arial"/>
                   <w:i/>
                   <w:iCs/>
                   <w:noProof/>
@@ -438,7 +385,6 @@
               </w:r>
               <w:r>
                 <w:rPr>
-                  <w:rFonts w:ascii="Arial" w:hAnsi="Arial" w:cs="Arial"/>
                   <w:noProof/>
                 </w:rPr>
                 <w:t xml:space="preserve"> Retrieved February 24, 2018, from https://benramsey.com/blog/2008/05/206-partial-content-and-range-requests/</w:t>
@@ -449,20 +395,17 @@
                 <w:pStyle w:val="Bibliography"/>
                 <w:ind w:left="720" w:hanging="720"/>
                 <w:rPr>
-                  <w:rFonts w:ascii="Arial" w:hAnsi="Arial" w:cs="Arial"/>
                   <w:noProof/>
                 </w:rPr>
               </w:pPr>
               <w:r>
                 <w:rPr>
-                  <w:rFonts w:ascii="Arial" w:hAnsi="Arial" w:cs="Arial"/>
                   <w:noProof/>
                 </w:rPr>
                 <w:t xml:space="preserve">Regadas, A. (2016, December 13). </w:t>
               </w:r>
               <w:r>
                 <w:rPr>
-                  <w:rFonts w:ascii="Arial" w:hAnsi="Arial" w:cs="Arial"/>
                   <w:i/>
                   <w:iCs/>
                   <w:noProof/>
@@ -471,7 +414,6 @@
               </w:r>
               <w:r>
                 <w:rPr>
-                  <w:rFonts w:ascii="Arial" w:hAnsi="Arial" w:cs="Arial"/>
                   <w:noProof/>
                 </w:rPr>
                 <w:t xml:space="preserve"> Retrieved February 18, 2018, from https://codeburst.io/getting-started-with-pug-template-engine-e49cfa291e33</w:t>
@@ -482,20 +424,17 @@
                 <w:pStyle w:val="Bibliography"/>
                 <w:ind w:left="720" w:hanging="720"/>
                 <w:rPr>
-                  <w:rFonts w:ascii="Arial" w:hAnsi="Arial" w:cs="Arial"/>
                   <w:noProof/>
                 </w:rPr>
               </w:pPr>
               <w:r>
                 <w:rPr>
-                  <w:rFonts w:ascii="Arial" w:hAnsi="Arial" w:cs="Arial"/>
                   <w:noProof/>
                 </w:rPr>
                 <w:t xml:space="preserve">Shuler, R. (2002, 2005). </w:t>
               </w:r>
               <w:r>
                 <w:rPr>
-                  <w:rFonts w:ascii="Arial" w:hAnsi="Arial" w:cs="Arial"/>
                   <w:i/>
                   <w:iCs/>
                   <w:noProof/>
@@ -504,7 +443,6 @@
               </w:r>
               <w:r>
                 <w:rPr>
-                  <w:rFonts w:ascii="Arial" w:hAnsi="Arial" w:cs="Arial"/>
                   <w:noProof/>
                 </w:rPr>
                 <w:t xml:space="preserve"> Retrieved February 26, 2018, from http://www.theshulers.com/whitepapers/internet_whitepaper/</w:t>
@@ -515,13 +453,11 @@
                 <w:pStyle w:val="Bibliography"/>
                 <w:ind w:left="720" w:hanging="720"/>
                 <w:rPr>
-                  <w:rFonts w:ascii="Arial" w:hAnsi="Arial" w:cs="Arial"/>
                   <w:noProof/>
                 </w:rPr>
               </w:pPr>
               <w:r>
                 <w:rPr>
-                  <w:rFonts w:ascii="Arial" w:hAnsi="Arial" w:cs="Arial"/>
                   <w:i/>
                   <w:iCs/>
                   <w:noProof/>
@@ -530,7 +466,6 @@
               </w:r>
               <w:r>
                 <w:rPr>
-                  <w:rFonts w:ascii="Arial" w:hAnsi="Arial" w:cs="Arial"/>
                   <w:noProof/>
                 </w:rPr>
                 <w:t xml:space="preserve"> (2018, February 8). Retrieved February 19, 2018, from http://www.rubydoc.info/gems/slim/frames#Why_use_Slim_</w:t>
@@ -541,20 +476,17 @@
                 <w:pStyle w:val="Bibliography"/>
                 <w:ind w:left="720" w:hanging="720"/>
                 <w:rPr>
-                  <w:rFonts w:ascii="Arial" w:hAnsi="Arial" w:cs="Arial"/>
                   <w:noProof/>
                 </w:rPr>
               </w:pPr>
               <w:r>
                 <w:rPr>
-                  <w:rFonts w:ascii="Arial" w:hAnsi="Arial" w:cs="Arial"/>
                   <w:noProof/>
                 </w:rPr>
                 <w:t xml:space="preserve">Sur, B. (2018, January 5). </w:t>
               </w:r>
               <w:r>
                 <w:rPr>
-                  <w:rFonts w:ascii="Arial" w:hAnsi="Arial" w:cs="Arial"/>
                   <w:i/>
                   <w:iCs/>
                   <w:noProof/>
@@ -563,7 +495,6 @@
               </w:r>
               <w:r>
                 <w:rPr>
-                  <w:rFonts w:ascii="Arial" w:hAnsi="Arial" w:cs="Arial"/>
                   <w:noProof/>
                 </w:rPr>
                 <w:t xml:space="preserve"> Retrieved February 24, 2018, from https://developer.mozilla.org/en-US/docs/Web/HTTP/Range_requests</w:t>
@@ -574,20 +505,17 @@
                 <w:pStyle w:val="Bibliography"/>
                 <w:ind w:left="720" w:hanging="720"/>
                 <w:rPr>
-                  <w:rFonts w:ascii="Arial" w:hAnsi="Arial" w:cs="Arial"/>
                   <w:noProof/>
                 </w:rPr>
               </w:pPr>
               <w:r>
                 <w:rPr>
-                  <w:rFonts w:ascii="Arial" w:hAnsi="Arial" w:cs="Arial"/>
                   <w:noProof/>
                 </w:rPr>
                 <w:t xml:space="preserve">Wong, B. (2017, December 14). </w:t>
               </w:r>
               <w:r>
                 <w:rPr>
-                  <w:rFonts w:ascii="Arial" w:hAnsi="Arial" w:cs="Arial"/>
                   <w:i/>
                   <w:iCs/>
                   <w:noProof/>
@@ -596,18 +524,12 @@
               </w:r>
               <w:r>
                 <w:rPr>
-                  <w:rFonts w:ascii="Arial" w:hAnsi="Arial" w:cs="Arial"/>
                   <w:noProof/>
                 </w:rPr>
                 <w:t xml:space="preserve"> Retrieved February 16, 2018, from https://developer.mozilla.org/en-US/docs/Web/HTTP/Basics_of_HTTP/Evolution_of_HTTP</w:t>
               </w:r>
             </w:p>
             <w:p>
-              <w:pPr>
-                <w:rPr>
-                  <w:rFonts w:ascii="Arial" w:hAnsi="Arial" w:cs="Arial"/>
-                </w:rPr>
-              </w:pPr>
               <w:r>
                 <w:rPr>
                   <w:rFonts w:ascii="Arial" w:hAnsi="Arial" w:cs="Arial"/>
@@ -640,10 +562,332 @@
     </w:p>
     <w:p>
       <w:pPr>
+        <w:rPr>
+          <w:rFonts w:ascii="Arial" w:hAnsi="Arial" w:cs="Arial"/>
+          <w:b/>
+        </w:rPr>
+      </w:pPr>
+      <w:r>
+        <w:rPr>
+          <w:rFonts w:ascii="Arial" w:hAnsi="Arial" w:cs="Arial"/>
+          <w:b/>
+        </w:rPr>
+        <w:br w:type="page"/>
+      </w:r>
+    </w:p>
+    <w:p>
+      <w:pPr>
         <w:spacing w:after="0"/>
         <w:rPr>
           <w:rFonts w:ascii="Arial" w:hAnsi="Arial" w:cs="Arial"/>
+        </w:rPr>
+      </w:pPr>
+      <w:r>
+        <w:rPr>
+          <w:rFonts w:ascii="Arial" w:hAnsi="Arial" w:cs="Arial"/>
           <w:b/>
+        </w:rPr>
+        <w:lastRenderedPageBreak/>
+        <w:t>idk how to bibliography</w:t>
+      </w:r>
+    </w:p>
+    <w:p>
+      <w:pPr>
+        <w:spacing w:after="0"/>
+        <w:rPr>
+          <w:rFonts w:ascii="Arial" w:hAnsi="Arial" w:cs="Arial"/>
+        </w:rPr>
+      </w:pPr>
+    </w:p>
+    <w:p>
+      <w:pPr>
+        <w:rPr>
+          <w:rFonts w:ascii="Arial" w:hAnsi="Arial" w:cs="Arial"/>
+        </w:rPr>
+      </w:pPr>
+      <w:r>
+        <w:rPr>
+          <w:rFonts w:ascii="Arial" w:hAnsi="Arial" w:cs="Arial"/>
+        </w:rPr>
+        <w:t xml:space="preserve">fscholz, </w:t>
+      </w:r>
+      <w:r>
+        <w:rPr>
+          <w:rFonts w:ascii="Arial" w:hAnsi="Arial" w:cs="Arial"/>
+        </w:rPr>
+        <w:t>et all. (</w:t>
+      </w:r>
+      <w:r>
+        <w:rPr>
+          <w:rFonts w:ascii="Arial" w:hAnsi="Arial" w:cs="Arial"/>
+        </w:rPr>
+        <w:t>2017</w:t>
+      </w:r>
+      <w:r>
+        <w:rPr>
+          <w:rFonts w:ascii="Arial" w:hAnsi="Arial" w:cs="Arial"/>
+        </w:rPr>
+        <w:t xml:space="preserve">, June 7). </w:t>
+      </w:r>
+      <w:r>
+        <w:rPr>
+          <w:rFonts w:ascii="Arial" w:hAnsi="Arial" w:cs="Arial"/>
+          <w:i/>
+        </w:rPr>
+        <w:t>HTTP Request Methods</w:t>
+      </w:r>
+      <w:r>
+        <w:rPr>
+          <w:rFonts w:ascii="Arial" w:hAnsi="Arial" w:cs="Arial"/>
+        </w:rPr>
+        <w:t xml:space="preserve">. Retrieved February 16, 2018, from </w:t>
+      </w:r>
+      <w:r>
+        <w:rPr>
+          <w:rFonts w:ascii="Arial" w:hAnsi="Arial" w:cs="Arial"/>
+        </w:rPr>
+        <w:t>https://developer.mozilla.org/en-US/docs/Web/HTTP/Methods</w:t>
+      </w:r>
+    </w:p>
+    <w:p>
+      <w:pPr>
+        <w:rPr>
+          <w:rFonts w:ascii="Arial" w:hAnsi="Arial" w:cs="Arial"/>
+        </w:rPr>
+      </w:pPr>
+      <w:r>
+        <w:rPr>
+          <w:rFonts w:ascii="Arial" w:hAnsi="Arial" w:cs="Arial"/>
+        </w:rPr>
+        <w:t>Bhattacharjee</w:t>
+      </w:r>
+      <w:r>
+        <w:rPr>
+          <w:rFonts w:ascii="Arial" w:hAnsi="Arial" w:cs="Arial"/>
+        </w:rPr>
+        <w:t xml:space="preserve">, A. (2016, May 8). </w:t>
+      </w:r>
+      <w:r>
+        <w:rPr>
+          <w:rFonts w:ascii="Arial" w:hAnsi="Arial" w:cs="Arial"/>
+          <w:i/>
+        </w:rPr>
+        <w:t>HTTP Tunneling – Connections Through Restrictions.</w:t>
+      </w:r>
+      <w:r>
+        <w:rPr>
+          <w:rFonts w:ascii="Arial" w:hAnsi="Arial" w:cs="Arial"/>
+        </w:rPr>
+        <w:t xml:space="preserve"> Retrieved February 25, 2018, from </w:t>
+      </w:r>
+      <w:r>
+        <w:rPr>
+          <w:rFonts w:ascii="Arial" w:hAnsi="Arial" w:cs="Arial"/>
+        </w:rPr>
+        <w:t>https://blog.udemy.com/http-tunneling/</w:t>
+      </w:r>
+    </w:p>
+    <w:p>
+      <w:pPr>
+        <w:rPr>
+          <w:rFonts w:ascii="Arial" w:hAnsi="Arial" w:cs="Arial"/>
+        </w:rPr>
+      </w:pPr>
+      <w:r>
+        <w:rPr>
+          <w:rFonts w:ascii="Arial" w:hAnsi="Arial" w:cs="Arial"/>
+        </w:rPr>
+        <w:t xml:space="preserve">Chua, H. (2009, October 20). </w:t>
+      </w:r>
+      <w:r>
+        <w:rPr>
+          <w:rFonts w:ascii="Arial" w:hAnsi="Arial" w:cs="Arial"/>
+          <w:i/>
+        </w:rPr>
+        <w:t>HTTP (HyperText Transfer Protocol)</w:t>
+      </w:r>
+      <w:r>
+        <w:rPr>
+          <w:rFonts w:ascii="Arial" w:hAnsi="Arial" w:cs="Arial"/>
+        </w:rPr>
+        <w:t xml:space="preserve">. Retrieved February 16, 2018, from </w:t>
+      </w:r>
+      <w:r>
+        <w:rPr>
+          <w:rFonts w:ascii="Arial" w:hAnsi="Arial" w:cs="Arial"/>
+        </w:rPr>
+        <w:t>https://www.ntu.edu.sg/home/ehchua/programming/webprogramming/HTTP_Basics.html</w:t>
+      </w:r>
+    </w:p>
+    <w:p>
+      <w:pPr>
+        <w:rPr>
+          <w:rFonts w:ascii="Arial" w:hAnsi="Arial" w:cs="Arial"/>
+          <w:i/>
+        </w:rPr>
+      </w:pPr>
+      <w:r>
+        <w:rPr>
+          <w:rFonts w:ascii="Arial" w:hAnsi="Arial" w:cs="Arial"/>
+        </w:rPr>
+        <w:t xml:space="preserve">Fielding, R., et al. (1996, May). </w:t>
+      </w:r>
+      <w:r>
+        <w:rPr>
+          <w:rFonts w:ascii="Arial" w:hAnsi="Arial" w:cs="Arial"/>
+          <w:i/>
+        </w:rPr>
+        <w:t>Hypertext Transfer Pro</w:t>
+      </w:r>
+      <w:bookmarkStart w:id="0" w:name="_GoBack"/>
+      <w:bookmarkEnd w:id="0"/>
+      <w:r>
+        <w:rPr>
+          <w:rFonts w:ascii="Arial" w:hAnsi="Arial" w:cs="Arial"/>
+          <w:i/>
+        </w:rPr>
+        <w:t>tocol (HTTP/1.0)</w:t>
+      </w:r>
+      <w:r>
+        <w:rPr>
+          <w:rFonts w:ascii="Arial" w:hAnsi="Arial" w:cs="Arial"/>
+        </w:rPr>
+        <w:t xml:space="preserve">. Retrieved February 16, 2018, from </w:t>
+      </w:r>
+      <w:r>
+        <w:rPr>
+          <w:rFonts w:ascii="Arial" w:hAnsi="Arial" w:cs="Arial"/>
+        </w:rPr>
+        <w:t>https://tools.ietf.org/html/rfc1945</w:t>
+      </w:r>
+      <w:r>
+        <w:rPr>
+          <w:rFonts w:ascii="Arial" w:hAnsi="Arial" w:cs="Arial"/>
+        </w:rPr>
+        <w:t xml:space="preserve">. </w:t>
+      </w:r>
+    </w:p>
+    <w:p>
+      <w:pPr>
+        <w:rPr>
+          <w:rFonts w:ascii="Arial" w:hAnsi="Arial" w:cs="Arial"/>
+        </w:rPr>
+      </w:pPr>
+      <w:r>
+        <w:rPr>
+          <w:rFonts w:ascii="Arial" w:hAnsi="Arial" w:cs="Arial"/>
+        </w:rPr>
+        <w:t xml:space="preserve">Fielding, R., et al. (1999, June). </w:t>
+      </w:r>
+      <w:r>
+        <w:rPr>
+          <w:rFonts w:ascii="Arial" w:hAnsi="Arial" w:cs="Arial"/>
+          <w:i/>
+        </w:rPr>
+        <w:t>Hypertext Transfer Protocol (HTTP/1.1).</w:t>
+      </w:r>
+      <w:r>
+        <w:rPr>
+          <w:rFonts w:ascii="Arial" w:hAnsi="Arial" w:cs="Arial"/>
+        </w:rPr>
+        <w:t xml:space="preserve"> Retrieved February 16, 2018, from https://tools.ietf.org/html/rfc2616.</w:t>
+      </w:r>
+    </w:p>
+    <w:p>
+      <w:pPr>
+        <w:rPr>
+          <w:rFonts w:ascii="Arial" w:hAnsi="Arial" w:cs="Arial"/>
+        </w:rPr>
+      </w:pPr>
+      <w:r>
+        <w:rPr>
+          <w:rFonts w:ascii="Arial" w:hAnsi="Arial" w:cs="Arial"/>
+        </w:rPr>
+        <w:t xml:space="preserve">Fielding, R., et al. (2014, June). </w:t>
+      </w:r>
+      <w:r>
+        <w:rPr>
+          <w:rFonts w:ascii="Arial" w:hAnsi="Arial" w:cs="Arial"/>
+          <w:i/>
+        </w:rPr>
+        <w:t>Hypertext Transfer Protocol (HTTP/1.1): Semantics and Content.</w:t>
+      </w:r>
+      <w:r>
+        <w:rPr>
+          <w:rFonts w:ascii="Arial" w:hAnsi="Arial" w:cs="Arial"/>
+        </w:rPr>
+        <w:t xml:space="preserve"> Retrieved February 16, 2018, from https://tools.ietf.org/html/rfc7231</w:t>
+      </w:r>
+    </w:p>
+    <w:p>
+      <w:pPr>
+        <w:rPr>
+          <w:rFonts w:ascii="Arial" w:hAnsi="Arial" w:cs="Arial"/>
+        </w:rPr>
+      </w:pPr>
+      <w:r>
+        <w:rPr>
+          <w:rFonts w:ascii="Arial" w:hAnsi="Arial" w:cs="Arial"/>
+        </w:rPr>
+        <w:t xml:space="preserve">Belshe, M., et al. (2015, May). </w:t>
+      </w:r>
+      <w:r>
+        <w:rPr>
+          <w:rFonts w:ascii="Arial" w:hAnsi="Arial" w:cs="Arial"/>
+          <w:i/>
+        </w:rPr>
+        <w:t>Hypertext Transfer Protocol Version 2 (HTTP/2</w:t>
+      </w:r>
+      <w:r>
+        <w:rPr>
+          <w:rFonts w:ascii="Arial" w:hAnsi="Arial" w:cs="Arial"/>
+        </w:rPr>
+        <w:t>)</w:t>
+      </w:r>
+      <w:r>
+        <w:rPr>
+          <w:rFonts w:ascii="Arial" w:hAnsi="Arial" w:cs="Arial"/>
+        </w:rPr>
+        <w:t>. Retrieved February 16, 2018, from from https://tools.ietf.org/html/rfc7540.</w:t>
+      </w:r>
+    </w:p>
+    <w:p>
+      <w:pPr>
+        <w:rPr>
+          <w:rFonts w:ascii="Arial" w:hAnsi="Arial" w:cs="Arial"/>
+        </w:rPr>
+      </w:pPr>
+      <w:r>
+        <w:rPr>
+          <w:rFonts w:ascii="Arial" w:hAnsi="Arial" w:cs="Arial"/>
+        </w:rPr>
+        <w:t xml:space="preserve">Dusseault, L., Lab, L., &amp; Snell, J. (2010, March). </w:t>
+      </w:r>
+      <w:r>
+        <w:rPr>
+          <w:rFonts w:ascii="Arial" w:hAnsi="Arial" w:cs="Arial"/>
+          <w:i/>
+        </w:rPr>
+        <w:t>PATCH Method for HTTP</w:t>
+      </w:r>
+      <w:r>
+        <w:rPr>
+          <w:rFonts w:ascii="Arial" w:hAnsi="Arial" w:cs="Arial"/>
+        </w:rPr>
+        <w:t>. Retrieved February 16, 2018, from https://tools.ietf.org/html/rfc</w:t>
+      </w:r>
+      <w:r>
+        <w:rPr>
+          <w:rFonts w:ascii="Arial" w:hAnsi="Arial" w:cs="Arial"/>
+        </w:rPr>
+        <w:t>5789</w:t>
+      </w:r>
+    </w:p>
+    <w:p>
+      <w:pPr>
+        <w:spacing w:after="0"/>
+        <w:rPr>
+          <w:rFonts w:ascii="Arial" w:hAnsi="Arial" w:cs="Arial"/>
         </w:rPr>
       </w:pPr>
     </w:p>
@@ -658,7 +902,7 @@
 </file>
 
 <file path=word/endnotes.xml><?xml version="1.0" encoding="utf-8"?>
-<w:endnotes xmlns:wpc="http://schemas.microsoft.com/office/word/2010/wordprocessingCanvas" xmlns:mc="http://schemas.openxmlformats.org/markup-compatibility/2006" xmlns:o="urn:schemas-microsoft-com:office:office" xmlns:r="http://schemas.openxmlformats.org/officeDocument/2006/relationships" xmlns:m="http://schemas.openxmlformats.org/officeDocument/2006/math" xmlns:v="urn:schemas-microsoft-com:vml" xmlns:wp14="http://schemas.microsoft.com/office/word/2010/wordprocessingDrawing" xmlns:wp="http://schemas.openxmlformats.org/drawingml/2006/wordprocessingDrawing" xmlns:w10="urn:schemas-microsoft-com:office:word" xmlns:w="http://schemas.openxmlformats.org/wordprocessingml/2006/main" xmlns:w14="http://schemas.microsoft.com/office/word/2010/wordml" xmlns:w15="http://schemas.microsoft.com/office/word/2012/wordml" xmlns:wpg="http://schemas.microsoft.com/office/word/2010/wordprocessingGroup" xmlns:wpi="http://schemas.microsoft.com/office/word/2010/wordprocessingInk" xmlns:wne="http://schemas.microsoft.com/office/word/2006/wordml" xmlns:wps="http://schemas.microsoft.com/office/word/2010/wordprocessingShape" mc:Ignorable="w14 w15 wp14">
+<w:endnotes xmlns:wpc="http://schemas.microsoft.com/office/word/2010/wordprocessingCanvas" xmlns:cx="http://schemas.microsoft.com/office/drawing/2014/chartex" xmlns:cx1="http://schemas.microsoft.com/office/drawing/2015/9/8/chartex" xmlns:mc="http://schemas.openxmlformats.org/markup-compatibility/2006" xmlns:o="urn:schemas-microsoft-com:office:office" xmlns:r="http://schemas.openxmlformats.org/officeDocument/2006/relationships" xmlns:m="http://schemas.openxmlformats.org/officeDocument/2006/math" xmlns:v="urn:schemas-microsoft-com:vml" xmlns:wp14="http://schemas.microsoft.com/office/word/2010/wordprocessingDrawing" xmlns:wp="http://schemas.openxmlformats.org/drawingml/2006/wordprocessingDrawing" xmlns:w10="urn:schemas-microsoft-com:office:word" xmlns:w="http://schemas.openxmlformats.org/wordprocessingml/2006/main" xmlns:w14="http://schemas.microsoft.com/office/word/2010/wordml" xmlns:w15="http://schemas.microsoft.com/office/word/2012/wordml" xmlns:w16se="http://schemas.microsoft.com/office/word/2015/wordml/symex" xmlns:wpg="http://schemas.microsoft.com/office/word/2010/wordprocessingGroup" xmlns:wpi="http://schemas.microsoft.com/office/word/2010/wordprocessingInk" xmlns:wne="http://schemas.microsoft.com/office/word/2006/wordml" xmlns:wps="http://schemas.microsoft.com/office/word/2010/wordprocessingShape" mc:Ignorable="w14 w15 w16se wp14">
   <w:endnote w:type="separator" w:id="-1">
     <w:p>
       <w:pPr>
@@ -683,7 +927,7 @@
 </file>
 
 <file path=word/footnotes.xml><?xml version="1.0" encoding="utf-8"?>
-<w:footnotes xmlns:wpc="http://schemas.microsoft.com/office/word/2010/wordprocessingCanvas" xmlns:mc="http://schemas.openxmlformats.org/markup-compatibility/2006" xmlns:o="urn:schemas-microsoft-com:office:office" xmlns:r="http://schemas.openxmlformats.org/officeDocument/2006/relationships" xmlns:m="http://schemas.openxmlformats.org/officeDocument/2006/math" xmlns:v="urn:schemas-microsoft-com:vml" xmlns:wp14="http://schemas.microsoft.com/office/word/2010/wordprocessingDrawing" xmlns:wp="http://schemas.openxmlformats.org/drawingml/2006/wordprocessingDrawing" xmlns:w10="urn:schemas-microsoft-com:office:word" xmlns:w="http://schemas.openxmlformats.org/wordprocessingml/2006/main" xmlns:w14="http://schemas.microsoft.com/office/word/2010/wordml" xmlns:w15="http://schemas.microsoft.com/office/word/2012/wordml" xmlns:wpg="http://schemas.microsoft.com/office/word/2010/wordprocessingGroup" xmlns:wpi="http://schemas.microsoft.com/office/word/2010/wordprocessingInk" xmlns:wne="http://schemas.microsoft.com/office/word/2006/wordml" xmlns:wps="http://schemas.microsoft.com/office/word/2010/wordprocessingShape" mc:Ignorable="w14 w15 wp14">
+<w:footnotes xmlns:wpc="http://schemas.microsoft.com/office/word/2010/wordprocessingCanvas" xmlns:cx="http://schemas.microsoft.com/office/drawing/2014/chartex" xmlns:cx1="http://schemas.microsoft.com/office/drawing/2015/9/8/chartex" xmlns:mc="http://schemas.openxmlformats.org/markup-compatibility/2006" xmlns:o="urn:schemas-microsoft-com:office:office" xmlns:r="http://schemas.openxmlformats.org/officeDocument/2006/relationships" xmlns:m="http://schemas.openxmlformats.org/officeDocument/2006/math" xmlns:v="urn:schemas-microsoft-com:vml" xmlns:wp14="http://schemas.microsoft.com/office/word/2010/wordprocessingDrawing" xmlns:wp="http://schemas.openxmlformats.org/drawingml/2006/wordprocessingDrawing" xmlns:w10="urn:schemas-microsoft-com:office:word" xmlns:w="http://schemas.openxmlformats.org/wordprocessingml/2006/main" xmlns:w14="http://schemas.microsoft.com/office/word/2010/wordml" xmlns:w15="http://schemas.microsoft.com/office/word/2012/wordml" xmlns:w16se="http://schemas.microsoft.com/office/word/2015/wordml/symex" xmlns:wpg="http://schemas.microsoft.com/office/word/2010/wordprocessingGroup" xmlns:wpi="http://schemas.microsoft.com/office/word/2010/wordprocessingInk" xmlns:wne="http://schemas.microsoft.com/office/word/2006/wordml" xmlns:wps="http://schemas.microsoft.com/office/word/2010/wordprocessingShape" mc:Ignorable="w14 w15 w16se wp14">
   <w:footnote w:type="separator" w:id="-1">
     <w:p>
       <w:pPr>
@@ -708,7 +952,7 @@
 </file>
 
 <file path=word/styles.xml><?xml version="1.0" encoding="utf-8"?>
-<w:styles xmlns:mc="http://schemas.openxmlformats.org/markup-compatibility/2006" xmlns:r="http://schemas.openxmlformats.org/officeDocument/2006/relationships" xmlns:w="http://schemas.openxmlformats.org/wordprocessingml/2006/main" xmlns:w14="http://schemas.microsoft.com/office/word/2010/wordml" xmlns:w15="http://schemas.microsoft.com/office/word/2012/wordml" mc:Ignorable="w14 w15">
+<w:styles xmlns:mc="http://schemas.openxmlformats.org/markup-compatibility/2006" xmlns:r="http://schemas.openxmlformats.org/officeDocument/2006/relationships" xmlns:w="http://schemas.openxmlformats.org/wordprocessingml/2006/main" xmlns:w14="http://schemas.microsoft.com/office/word/2010/wordml" xmlns:w15="http://schemas.microsoft.com/office/word/2012/wordml" xmlns:w16se="http://schemas.microsoft.com/office/word/2015/wordml/symex" mc:Ignorable="w14 w15 w16se">
   <w:docDefaults>
     <w:rPrDefault>
       <w:rPr>
@@ -1867,7 +2111,7 @@
 </file>
 
 <file path=customXml/itemProps1.xml><?xml version="1.0" encoding="utf-8"?>
-<ds:datastoreItem xmlns:ds="http://schemas.openxmlformats.org/officeDocument/2006/customXml" ds:itemID="{8AEB19C0-0FA4-442F-9B50-2F0F58249879}">
+<ds:datastoreItem xmlns:ds="http://schemas.openxmlformats.org/officeDocument/2006/customXml" ds:itemID="{868CBF07-3F64-4D60-86A7-C79D3521E088}">
   <ds:schemaRefs>
     <ds:schemaRef ds:uri="http://schemas.openxmlformats.org/officeDocument/2006/bibliography"/>
   </ds:schemaRefs>

</xml_diff>